<commit_message>
link e doc atualizado
</commit_message>
<xml_diff>
--- a/documentos/Relatório Técnico.docx
+++ b/documentos/Relatório Técnico.docx
@@ -1,6 +1,6 @@
 
 <file path=word/document.xml><?xml version="1.0" encoding="utf-8"?>
-<w:document xmlns:o="urn:schemas-microsoft-com:office:office" xmlns:r="http://schemas.openxmlformats.org/officeDocument/2006/relationships" xmlns:v="urn:schemas-microsoft-com:vml" xmlns:w="http://schemas.openxmlformats.org/wordprocessingml/2006/main" xmlns:w10="urn:schemas-microsoft-com:office:word" xmlns:wp="http://schemas.openxmlformats.org/drawingml/2006/wordprocessingDrawing" xmlns:pic="http://schemas.openxmlformats.org/drawingml/2006/picture" xmlns:wps="http://schemas.microsoft.com/office/word/2010/wordprocessingShape" xmlns:wpg="http://schemas.microsoft.com/office/word/2010/wordprocessingGroup" xmlns:mc="http://schemas.openxmlformats.org/markup-compatibility/2006" xmlns:wp14="http://schemas.microsoft.com/office/word/2010/wordprocessingDrawing" xmlns:w14="http://schemas.microsoft.com/office/word/2010/wordml" xmlns:w15="http://schemas.microsoft.com/office/word/2012/wordml" mc:Ignorable="w14 wp14 w15">
+<w:document xmlns:o="urn:schemas-microsoft-com:office:office" xmlns:r="http://schemas.openxmlformats.org/officeDocument/2006/relationships" xmlns:v="urn:schemas-microsoft-com:vml" xmlns:w="http://schemas.openxmlformats.org/wordprocessingml/2006/main" xmlns:w10="urn:schemas-microsoft-com:office:word" xmlns:wp="http://schemas.openxmlformats.org/drawingml/2006/wordprocessingDrawing" xmlns:wps="http://schemas.microsoft.com/office/word/2010/wordprocessingShape" xmlns:wpg="http://schemas.microsoft.com/office/word/2010/wordprocessingGroup" xmlns:mc="http://schemas.openxmlformats.org/markup-compatibility/2006" xmlns:wp14="http://schemas.microsoft.com/office/word/2010/wordprocessingDrawing" xmlns:w14="http://schemas.microsoft.com/office/word/2010/wordml" xmlns:w15="http://schemas.microsoft.com/office/word/2012/wordml" mc:Ignorable="w14 wp14 w15">
   <w:body>
     <w:p>
       <w:pPr>
@@ -796,15 +796,732 @@
     </w:p>
     <w:p>
       <w:pPr>
+        <w:pStyle w:val="ListParagraph"/>
+        <w:spacing w:beforeAutospacing="0" w:before="240" w:afterAutospacing="0" w:after="240"/>
+        <w:ind w:left="720"/>
+        <w:contextualSpacing/>
+        <w:rPr>
+          <w:rFonts w:ascii="Arial" w:hAnsi="Arial" w:eastAsia="Arial" w:cs="Arial"/>
+          <w:b w:val="false"/>
+          <w:bCs w:val="false"/>
+          <w:color w:val="auto"/>
+          <w:sz w:val="24"/>
+          <w:szCs w:val="24"/>
+          <w:lang w:val="pt-BR"/>
+        </w:rPr>
+      </w:pPr>
+      <w:r>
+        <w:rPr/>
+      </w:r>
+    </w:p>
+    <w:p>
+      <w:pPr>
+        <w:pStyle w:val="ListParagraph"/>
+        <w:spacing w:beforeAutospacing="0" w:before="240" w:afterAutospacing="0" w:after="240"/>
+        <w:ind w:left="720"/>
+        <w:contextualSpacing/>
+        <w:rPr>
+          <w:rFonts w:ascii="Arial" w:hAnsi="Arial" w:eastAsia="Arial" w:cs="Arial"/>
+          <w:b w:val="false"/>
+          <w:bCs w:val="false"/>
+          <w:color w:val="auto"/>
+          <w:sz w:val="24"/>
+          <w:szCs w:val="24"/>
+          <w:lang w:val="pt-BR"/>
+        </w:rPr>
+      </w:pPr>
+      <w:r>
+        <w:rPr/>
+      </w:r>
+    </w:p>
+    <w:p>
+      <w:pPr>
+        <w:pStyle w:val="ListParagraph"/>
+        <w:spacing w:beforeAutospacing="0" w:before="240" w:afterAutospacing="0" w:after="240"/>
+        <w:ind w:left="720"/>
+        <w:contextualSpacing/>
+        <w:rPr>
+          <w:rFonts w:ascii="Arial" w:hAnsi="Arial" w:eastAsia="Arial" w:cs="Arial"/>
+          <w:b w:val="false"/>
+          <w:bCs w:val="false"/>
+          <w:color w:val="auto"/>
+          <w:sz w:val="24"/>
+          <w:szCs w:val="24"/>
+          <w:lang w:val="pt-BR"/>
+        </w:rPr>
+      </w:pPr>
+      <w:r>
+        <w:rPr/>
+      </w:r>
+    </w:p>
+    <w:p>
+      <w:pPr>
+        <w:pStyle w:val="ListParagraph"/>
+        <w:spacing w:beforeAutospacing="0" w:before="240" w:afterAutospacing="0" w:after="240"/>
+        <w:ind w:left="720"/>
+        <w:contextualSpacing/>
+        <w:rPr>
+          <w:rFonts w:ascii="Arial" w:hAnsi="Arial" w:eastAsia="Arial" w:cs="Arial"/>
+          <w:b w:val="false"/>
+          <w:bCs w:val="false"/>
+          <w:color w:val="auto"/>
+          <w:sz w:val="24"/>
+          <w:szCs w:val="24"/>
+          <w:lang w:val="pt-BR"/>
+        </w:rPr>
+      </w:pPr>
+      <w:r>
+        <w:rPr/>
+      </w:r>
+    </w:p>
+    <w:p>
+      <w:pPr>
+        <w:pStyle w:val="ListParagraph"/>
+        <w:spacing w:beforeAutospacing="0" w:before="240" w:afterAutospacing="0" w:after="240"/>
+        <w:ind w:left="720"/>
+        <w:contextualSpacing/>
+        <w:rPr>
+          <w:rFonts w:ascii="Arial" w:hAnsi="Arial" w:eastAsia="Arial" w:cs="Arial"/>
+          <w:b w:val="false"/>
+          <w:bCs w:val="false"/>
+          <w:color w:val="auto"/>
+          <w:sz w:val="24"/>
+          <w:szCs w:val="24"/>
+          <w:lang w:val="pt-BR"/>
+        </w:rPr>
+      </w:pPr>
+      <w:r>
+        <w:rPr/>
+      </w:r>
+    </w:p>
+    <w:p>
+      <w:pPr>
+        <w:pStyle w:val="ListParagraph"/>
+        <w:spacing w:beforeAutospacing="0" w:before="240" w:afterAutospacing="0" w:after="240"/>
+        <w:ind w:left="720"/>
+        <w:contextualSpacing/>
+        <w:rPr>
+          <w:rFonts w:ascii="Arial" w:hAnsi="Arial" w:eastAsia="Arial" w:cs="Arial"/>
+          <w:b w:val="false"/>
+          <w:bCs w:val="false"/>
+          <w:color w:val="auto"/>
+          <w:sz w:val="24"/>
+          <w:szCs w:val="24"/>
+          <w:lang w:val="pt-BR"/>
+        </w:rPr>
+      </w:pPr>
+      <w:r>
+        <w:rPr/>
+      </w:r>
+    </w:p>
+    <w:p>
+      <w:pPr>
+        <w:pStyle w:val="ListParagraph"/>
+        <w:spacing w:beforeAutospacing="0" w:before="240" w:afterAutospacing="0" w:after="240"/>
+        <w:ind w:left="720"/>
+        <w:contextualSpacing/>
+        <w:rPr>
+          <w:rFonts w:ascii="Arial" w:hAnsi="Arial" w:eastAsia="Arial" w:cs="Arial"/>
+          <w:b w:val="false"/>
+          <w:bCs w:val="false"/>
+          <w:color w:val="auto"/>
+          <w:sz w:val="24"/>
+          <w:szCs w:val="24"/>
+          <w:lang w:val="pt-BR"/>
+        </w:rPr>
+      </w:pPr>
+      <w:r>
+        <w:rPr/>
+      </w:r>
+    </w:p>
+    <w:p>
+      <w:pPr>
+        <w:pStyle w:val="ListParagraph"/>
+        <w:spacing w:beforeAutospacing="0" w:before="240" w:afterAutospacing="0" w:after="240"/>
+        <w:ind w:left="720"/>
+        <w:contextualSpacing/>
+        <w:rPr>
+          <w:rFonts w:ascii="Arial" w:hAnsi="Arial" w:eastAsia="Arial" w:cs="Arial"/>
+          <w:b w:val="false"/>
+          <w:bCs w:val="false"/>
+          <w:color w:val="auto"/>
+          <w:sz w:val="24"/>
+          <w:szCs w:val="24"/>
+          <w:lang w:val="pt-BR"/>
+        </w:rPr>
+      </w:pPr>
+      <w:r>
+        <w:rPr/>
+      </w:r>
+    </w:p>
+    <w:p>
+      <w:pPr>
+        <w:pStyle w:val="ListParagraph"/>
+        <w:spacing w:beforeAutospacing="0" w:before="240" w:afterAutospacing="0" w:after="240"/>
+        <w:ind w:left="720"/>
+        <w:contextualSpacing/>
+        <w:rPr>
+          <w:rFonts w:ascii="Arial" w:hAnsi="Arial" w:eastAsia="Arial" w:cs="Arial"/>
+          <w:b w:val="false"/>
+          <w:bCs w:val="false"/>
+          <w:color w:val="auto"/>
+          <w:sz w:val="24"/>
+          <w:szCs w:val="24"/>
+          <w:lang w:val="pt-BR"/>
+        </w:rPr>
+      </w:pPr>
+      <w:r>
+        <w:rPr/>
+      </w:r>
+    </w:p>
+    <w:p>
+      <w:pPr>
+        <w:pStyle w:val="ListParagraph"/>
+        <w:spacing w:beforeAutospacing="0" w:before="240" w:afterAutospacing="0" w:after="240"/>
+        <w:ind w:left="720"/>
+        <w:contextualSpacing/>
+        <w:rPr>
+          <w:rFonts w:ascii="Arial" w:hAnsi="Arial" w:eastAsia="Arial" w:cs="Arial"/>
+          <w:b w:val="false"/>
+          <w:bCs w:val="false"/>
+          <w:color w:val="auto"/>
+          <w:sz w:val="24"/>
+          <w:szCs w:val="24"/>
+          <w:lang w:val="pt-BR"/>
+        </w:rPr>
+      </w:pPr>
+      <w:r>
+        <w:rPr/>
+      </w:r>
+    </w:p>
+    <w:p>
+      <w:pPr>
+        <w:pStyle w:val="ListParagraph"/>
+        <w:spacing w:beforeAutospacing="0" w:before="240" w:afterAutospacing="0" w:after="240"/>
+        <w:ind w:left="720"/>
+        <w:contextualSpacing/>
+        <w:rPr>
+          <w:rFonts w:ascii="Arial" w:hAnsi="Arial" w:eastAsia="Arial" w:cs="Arial"/>
+          <w:b w:val="false"/>
+          <w:bCs w:val="false"/>
+          <w:color w:val="auto"/>
+          <w:sz w:val="24"/>
+          <w:szCs w:val="24"/>
+          <w:lang w:val="pt-BR"/>
+        </w:rPr>
+      </w:pPr>
+      <w:r>
+        <w:rPr/>
+      </w:r>
+    </w:p>
+    <w:p>
+      <w:pPr>
+        <w:pStyle w:val="ListParagraph"/>
+        <w:spacing w:beforeAutospacing="0" w:before="240" w:afterAutospacing="0" w:after="240"/>
+        <w:ind w:left="720"/>
+        <w:contextualSpacing/>
+        <w:rPr>
+          <w:rFonts w:ascii="Arial" w:hAnsi="Arial" w:eastAsia="Arial" w:cs="Arial"/>
+          <w:b w:val="false"/>
+          <w:bCs w:val="false"/>
+          <w:color w:val="auto"/>
+          <w:sz w:val="24"/>
+          <w:szCs w:val="24"/>
+          <w:lang w:val="pt-BR"/>
+        </w:rPr>
+      </w:pPr>
+      <w:r>
+        <w:rPr/>
+      </w:r>
+    </w:p>
+    <w:p>
+      <w:pPr>
+        <w:pStyle w:val="ListParagraph"/>
+        <w:spacing w:beforeAutospacing="0" w:before="240" w:afterAutospacing="0" w:after="240"/>
+        <w:ind w:left="720"/>
+        <w:contextualSpacing/>
+        <w:rPr>
+          <w:rFonts w:ascii="Arial" w:hAnsi="Arial" w:eastAsia="Arial" w:cs="Arial"/>
+          <w:b w:val="false"/>
+          <w:bCs w:val="false"/>
+          <w:color w:val="auto"/>
+          <w:sz w:val="24"/>
+          <w:szCs w:val="24"/>
+          <w:lang w:val="pt-BR"/>
+        </w:rPr>
+      </w:pPr>
+      <w:r>
+        <w:rPr/>
+      </w:r>
+    </w:p>
+    <w:p>
+      <w:pPr>
+        <w:pStyle w:val="ListParagraph"/>
+        <w:spacing w:beforeAutospacing="0" w:before="240" w:afterAutospacing="0" w:after="240"/>
+        <w:ind w:left="720"/>
+        <w:contextualSpacing/>
+        <w:rPr>
+          <w:rFonts w:ascii="Arial" w:hAnsi="Arial" w:eastAsia="Arial" w:cs="Arial"/>
+          <w:b w:val="false"/>
+          <w:bCs w:val="false"/>
+          <w:color w:val="auto"/>
+          <w:sz w:val="24"/>
+          <w:szCs w:val="24"/>
+          <w:lang w:val="pt-BR"/>
+        </w:rPr>
+      </w:pPr>
+      <w:r>
+        <w:rPr/>
+      </w:r>
+    </w:p>
+    <w:p>
+      <w:pPr>
+        <w:pStyle w:val="Normal"/>
+        <w:rPr>
+          <w:rFonts w:ascii="Arial" w:hAnsi="Arial" w:eastAsia="Aptos" w:cs="Aptos"/>
+          <w:b/>
+          <w:bCs/>
+          <w:color w:val="FF8000"/>
+          <w:sz w:val="36"/>
+          <w:szCs w:val="36"/>
+        </w:rPr>
+      </w:pPr>
+      <w:r>
+        <w:rPr>
+          <w:rFonts w:eastAsia="Aptos" w:cs="Aptos" w:ascii="Arial" w:hAnsi="Arial"/>
+          <w:b/>
+          <w:bCs/>
+          <w:color w:val="FF8000"/>
+          <w:sz w:val="36"/>
+          <w:szCs w:val="36"/>
+          <w:lang w:val="pt-BR"/>
+        </w:rPr>
+        <w:t>4</w:t>
+      </w:r>
+      <w:r>
+        <w:rPr>
+          <w:rFonts w:eastAsia="Aptos" w:cs="Aptos" w:ascii="Arial" w:hAnsi="Arial"/>
+          <w:b/>
+          <w:bCs/>
+          <w:color w:val="FF8000"/>
+          <w:sz w:val="36"/>
+          <w:szCs w:val="36"/>
+          <w:lang w:val="pt-BR"/>
+        </w:rPr>
+        <w:t xml:space="preserve">. </w:t>
+      </w:r>
+      <w:r>
+        <w:rPr>
+          <w:rFonts w:eastAsia="Aptos" w:cs="Aptos" w:ascii="Arial" w:hAnsi="Arial"/>
+          <w:b/>
+          <w:bCs/>
+          <w:color w:val="FF8000"/>
+          <w:sz w:val="36"/>
+          <w:szCs w:val="36"/>
+          <w:lang w:val="pt-BR"/>
+        </w:rPr>
+        <w:t>Exemplo de código no Psyde6</w:t>
+      </w:r>
+    </w:p>
+    <w:p>
+      <w:pPr>
+        <w:pStyle w:val="Normal"/>
+        <w:rPr>
+          <w:rFonts w:ascii="Arial" w:hAnsi="Arial" w:eastAsia="Aptos" w:cs="Aptos"/>
+          <w:b/>
+          <w:bCs/>
+          <w:color w:val="FF8000"/>
+          <w:sz w:val="36"/>
+          <w:szCs w:val="36"/>
+        </w:rPr>
+      </w:pPr>
+      <w:r>
+        <w:rPr>
+          <w:rFonts w:eastAsia="Arial" w:cs="Arial" w:ascii="Arial" w:hAnsi="Arial"/>
+          <w:b w:val="false"/>
+          <w:bCs w:val="false"/>
+          <w:color w:val="auto"/>
+          <w:sz w:val="24"/>
+          <w:szCs w:val="24"/>
+        </w:rPr>
+        <w:drawing>
+          <wp:anchor behindDoc="0" distT="0" distB="0" distL="0" distR="0" simplePos="0" locked="0" layoutInCell="0" allowOverlap="1" relativeHeight="2">
+            <wp:simplePos x="0" y="0"/>
+            <wp:positionH relativeFrom="column">
+              <wp:align>center</wp:align>
+            </wp:positionH>
+            <wp:positionV relativeFrom="paragraph">
+              <wp:posOffset>43815</wp:posOffset>
+            </wp:positionV>
+            <wp:extent cx="5731510" cy="4676140"/>
+            <wp:effectExtent l="0" t="0" r="0" b="0"/>
+            <wp:wrapSquare wrapText="largest"/>
+            <wp:docPr id="1" name="Figura1" descr=""/>
+            <wp:cNvGraphicFramePr>
+              <a:graphicFrameLocks xmlns:a="http://schemas.openxmlformats.org/drawingml/2006/main" noChangeAspect="1"/>
+            </wp:cNvGraphicFramePr>
+            <a:graphic xmlns:a="http://schemas.openxmlformats.org/drawingml/2006/main">
+              <a:graphicData uri="http://schemas.openxmlformats.org/drawingml/2006/picture">
+                <pic:pic xmlns:pic="http://schemas.openxmlformats.org/drawingml/2006/picture">
+                  <pic:nvPicPr>
+                    <pic:cNvPr id="1" name="Figura1" descr=""/>
+                    <pic:cNvPicPr>
+                      <a:picLocks noChangeAspect="1" noChangeArrowheads="1"/>
+                    </pic:cNvPicPr>
+                  </pic:nvPicPr>
+                  <pic:blipFill>
+                    <a:blip r:embed="rId2"/>
+                    <a:stretch>
+                      <a:fillRect/>
+                    </a:stretch>
+                  </pic:blipFill>
+                  <pic:spPr bwMode="auto">
+                    <a:xfrm>
+                      <a:off x="0" y="0"/>
+                      <a:ext cx="5731510" cy="4676140"/>
+                    </a:xfrm>
+                    <a:prstGeom prst="rect">
+                      <a:avLst/>
+                    </a:prstGeom>
+                  </pic:spPr>
+                </pic:pic>
+              </a:graphicData>
+            </a:graphic>
+          </wp:anchor>
+        </w:drawing>
+      </w:r>
+    </w:p>
+    <w:p>
+      <w:pPr>
+        <w:pStyle w:val="Normal"/>
+        <w:rPr>
+          <w:rFonts w:ascii="Arial" w:hAnsi="Arial" w:eastAsia="Aptos" w:cs="Aptos"/>
+          <w:b/>
+          <w:bCs/>
+          <w:color w:val="FF8000"/>
+          <w:sz w:val="36"/>
+          <w:szCs w:val="36"/>
+        </w:rPr>
+      </w:pPr>
+      <w:r>
+        <w:rPr>
+          <w:rFonts w:eastAsia="Arial" w:cs="Arial" w:ascii="Arial" w:hAnsi="Arial"/>
+          <w:b w:val="false"/>
+          <w:bCs w:val="false"/>
+          <w:color w:val="auto"/>
+          <w:sz w:val="24"/>
+          <w:szCs w:val="24"/>
+        </w:rPr>
+        <w:drawing>
+          <wp:anchor behindDoc="0" distT="0" distB="0" distL="0" distR="0" simplePos="0" locked="0" layoutInCell="0" allowOverlap="1" relativeHeight="4">
+            <wp:simplePos x="0" y="0"/>
+            <wp:positionH relativeFrom="column">
+              <wp:posOffset>427355</wp:posOffset>
+            </wp:positionH>
+            <wp:positionV relativeFrom="paragraph">
+              <wp:posOffset>635</wp:posOffset>
+            </wp:positionV>
+            <wp:extent cx="4877435" cy="2095500"/>
+            <wp:effectExtent l="0" t="0" r="0" b="0"/>
+            <wp:wrapSquare wrapText="largest"/>
+            <wp:docPr id="2" name="Figura3" descr=""/>
+            <wp:cNvGraphicFramePr>
+              <a:graphicFrameLocks xmlns:a="http://schemas.openxmlformats.org/drawingml/2006/main" noChangeAspect="1"/>
+            </wp:cNvGraphicFramePr>
+            <a:graphic xmlns:a="http://schemas.openxmlformats.org/drawingml/2006/main">
+              <a:graphicData uri="http://schemas.openxmlformats.org/drawingml/2006/picture">
+                <pic:pic xmlns:pic="http://schemas.openxmlformats.org/drawingml/2006/picture">
+                  <pic:nvPicPr>
+                    <pic:cNvPr id="2" name="Figura3" descr=""/>
+                    <pic:cNvPicPr>
+                      <a:picLocks noChangeAspect="1" noChangeArrowheads="1"/>
+                    </pic:cNvPicPr>
+                  </pic:nvPicPr>
+                  <pic:blipFill>
+                    <a:blip r:embed="rId3"/>
+                    <a:stretch>
+                      <a:fillRect/>
+                    </a:stretch>
+                  </pic:blipFill>
+                  <pic:spPr bwMode="auto">
+                    <a:xfrm>
+                      <a:off x="0" y="0"/>
+                      <a:ext cx="4877435" cy="2095500"/>
+                    </a:xfrm>
+                    <a:prstGeom prst="rect">
+                      <a:avLst/>
+                    </a:prstGeom>
+                  </pic:spPr>
+                </pic:pic>
+              </a:graphicData>
+            </a:graphic>
+          </wp:anchor>
+        </w:drawing>
+      </w:r>
+    </w:p>
+    <w:p>
+      <w:pPr>
+        <w:pStyle w:val="Normal"/>
+        <w:rPr>
+          <w:rFonts w:ascii="Arial" w:hAnsi="Arial" w:eastAsia="Aptos" w:cs="Aptos"/>
+          <w:b/>
+          <w:bCs/>
+          <w:color w:val="FF8000"/>
+          <w:sz w:val="36"/>
+          <w:szCs w:val="36"/>
+        </w:rPr>
+      </w:pPr>
+      <w:r>
+        <w:rPr>
+          <w:rFonts w:eastAsia="Arial" w:cs="Arial" w:ascii="Arial" w:hAnsi="Arial"/>
+          <w:b w:val="false"/>
+          <w:bCs w:val="false"/>
+          <w:color w:val="auto"/>
+          <w:sz w:val="24"/>
+          <w:szCs w:val="24"/>
+        </w:rPr>
+      </w:r>
+    </w:p>
+    <w:p>
+      <w:pPr>
+        <w:pStyle w:val="Normal"/>
+        <w:rPr>
+          <w:rFonts w:ascii="Arial" w:hAnsi="Arial" w:eastAsia="Aptos" w:cs="Aptos"/>
+          <w:b/>
+          <w:bCs/>
+          <w:color w:val="FF8000"/>
+          <w:sz w:val="36"/>
+          <w:szCs w:val="36"/>
+        </w:rPr>
+      </w:pPr>
+      <w:r>
+        <w:rPr>
+          <w:rFonts w:eastAsia="Arial" w:cs="Arial" w:ascii="Arial" w:hAnsi="Arial"/>
+          <w:b w:val="false"/>
+          <w:bCs w:val="false"/>
+          <w:color w:val="auto"/>
+          <w:sz w:val="24"/>
+          <w:szCs w:val="24"/>
+        </w:rPr>
+      </w:r>
+    </w:p>
+    <w:p>
+      <w:pPr>
+        <w:pStyle w:val="Normal"/>
+        <w:rPr>
+          <w:rFonts w:ascii="Arial" w:hAnsi="Arial" w:eastAsia="Aptos" w:cs="Aptos"/>
+          <w:b/>
+          <w:bCs/>
+          <w:color w:val="FF8000"/>
+          <w:sz w:val="36"/>
+          <w:szCs w:val="36"/>
+        </w:rPr>
+      </w:pPr>
+      <w:r>
+        <w:rPr>
+          <w:rFonts w:eastAsia="Arial" w:cs="Arial" w:ascii="Arial" w:hAnsi="Arial"/>
+          <w:b w:val="false"/>
+          <w:bCs w:val="false"/>
+          <w:color w:val="auto"/>
+          <w:sz w:val="24"/>
+          <w:szCs w:val="24"/>
+        </w:rPr>
+      </w:r>
+    </w:p>
+    <w:p>
+      <w:pPr>
+        <w:pStyle w:val="Normal"/>
+        <w:rPr>
+          <w:rFonts w:ascii="Arial" w:hAnsi="Arial" w:eastAsia="Aptos" w:cs="Aptos"/>
+          <w:b/>
+          <w:bCs/>
+          <w:color w:val="FF8000"/>
+          <w:sz w:val="36"/>
+          <w:szCs w:val="36"/>
+        </w:rPr>
+      </w:pPr>
+      <w:r>
+        <w:rPr>
+          <w:rFonts w:eastAsia="Arial" w:cs="Arial" w:ascii="Arial" w:hAnsi="Arial"/>
+          <w:b w:val="false"/>
+          <w:bCs w:val="false"/>
+          <w:color w:val="auto"/>
+          <w:sz w:val="24"/>
+          <w:szCs w:val="24"/>
+        </w:rPr>
+      </w:r>
+    </w:p>
+    <w:p>
+      <w:pPr>
+        <w:pStyle w:val="Normal"/>
+        <w:rPr>
+          <w:rFonts w:ascii="Arial" w:hAnsi="Arial" w:eastAsia="Aptos" w:cs="Aptos"/>
+          <w:b/>
+          <w:bCs/>
+          <w:color w:val="FF8000"/>
+          <w:sz w:val="36"/>
+          <w:szCs w:val="36"/>
+        </w:rPr>
+      </w:pPr>
+      <w:r>
+        <w:rPr>
+          <w:rFonts w:eastAsia="Arial" w:cs="Arial" w:ascii="Arial" w:hAnsi="Arial"/>
+          <w:b w:val="false"/>
+          <w:bCs w:val="false"/>
+          <w:color w:val="auto"/>
+          <w:sz w:val="24"/>
+          <w:szCs w:val="24"/>
+        </w:rPr>
+      </w:r>
+    </w:p>
+    <w:p>
+      <w:pPr>
+        <w:pStyle w:val="Normal"/>
+        <w:rPr>
+          <w:rFonts w:ascii="Arial" w:hAnsi="Arial" w:eastAsia="Aptos" w:cs="Aptos"/>
+          <w:b/>
+          <w:bCs/>
+          <w:color w:val="FF8000"/>
+          <w:sz w:val="36"/>
+          <w:szCs w:val="36"/>
+        </w:rPr>
+      </w:pPr>
+      <w:r>
+        <w:rPr>
+          <w:rFonts w:eastAsia="Arial" w:cs="Arial" w:ascii="Arial" w:hAnsi="Arial"/>
+          <w:b w:val="false"/>
+          <w:bCs w:val="false"/>
+          <w:color w:val="auto"/>
+          <w:sz w:val="24"/>
+          <w:szCs w:val="24"/>
+        </w:rPr>
+      </w:r>
+    </w:p>
+    <w:p>
+      <w:pPr>
+        <w:pStyle w:val="Normal"/>
+        <w:rPr>
+          <w:rFonts w:ascii="Arial" w:hAnsi="Arial" w:eastAsia="Aptos" w:cs="Aptos"/>
+          <w:b/>
+          <w:bCs/>
+          <w:color w:val="FF8000"/>
+          <w:sz w:val="36"/>
+          <w:szCs w:val="36"/>
+        </w:rPr>
+      </w:pPr>
+      <w:r>
+        <w:rPr>
+          <w:rFonts w:eastAsia="Arial" w:cs="Arial" w:ascii="Arial" w:hAnsi="Arial"/>
+          <w:b w:val="false"/>
+          <w:bCs w:val="false"/>
+          <w:color w:val="auto"/>
+          <w:sz w:val="24"/>
+          <w:szCs w:val="24"/>
+        </w:rPr>
+        <w:drawing>
+          <wp:anchor behindDoc="0" distT="0" distB="0" distL="0" distR="0" simplePos="0" locked="0" layoutInCell="0" allowOverlap="1" relativeHeight="3">
+            <wp:simplePos x="0" y="0"/>
+            <wp:positionH relativeFrom="column">
+              <wp:posOffset>384175</wp:posOffset>
+            </wp:positionH>
+            <wp:positionV relativeFrom="paragraph">
+              <wp:posOffset>51435</wp:posOffset>
+            </wp:positionV>
+            <wp:extent cx="4963160" cy="1743075"/>
+            <wp:effectExtent l="0" t="0" r="0" b="0"/>
+            <wp:wrapSquare wrapText="largest"/>
+            <wp:docPr id="3" name="Figura2" descr=""/>
+            <wp:cNvGraphicFramePr>
+              <a:graphicFrameLocks xmlns:a="http://schemas.openxmlformats.org/drawingml/2006/main" noChangeAspect="1"/>
+            </wp:cNvGraphicFramePr>
+            <a:graphic xmlns:a="http://schemas.openxmlformats.org/drawingml/2006/main">
+              <a:graphicData uri="http://schemas.openxmlformats.org/drawingml/2006/picture">
+                <pic:pic xmlns:pic="http://schemas.openxmlformats.org/drawingml/2006/picture">
+                  <pic:nvPicPr>
+                    <pic:cNvPr id="3" name="Figura2" descr=""/>
+                    <pic:cNvPicPr>
+                      <a:picLocks noChangeAspect="1" noChangeArrowheads="1"/>
+                    </pic:cNvPicPr>
+                  </pic:nvPicPr>
+                  <pic:blipFill>
+                    <a:blip r:embed="rId4"/>
+                    <a:stretch>
+                      <a:fillRect/>
+                    </a:stretch>
+                  </pic:blipFill>
+                  <pic:spPr bwMode="auto">
+                    <a:xfrm>
+                      <a:off x="0" y="0"/>
+                      <a:ext cx="4963160" cy="1743075"/>
+                    </a:xfrm>
+                    <a:prstGeom prst="rect">
+                      <a:avLst/>
+                    </a:prstGeom>
+                  </pic:spPr>
+                </pic:pic>
+              </a:graphicData>
+            </a:graphic>
+          </wp:anchor>
+        </w:drawing>
+      </w:r>
+    </w:p>
+    <w:p>
+      <w:pPr>
+        <w:pStyle w:val="Normal"/>
+        <w:rPr>
+          <w:rFonts w:ascii="Arial" w:hAnsi="Arial" w:eastAsia="Aptos" w:cs="Aptos"/>
+          <w:b/>
+          <w:bCs/>
+          <w:color w:val="FF8000"/>
+          <w:sz w:val="36"/>
+          <w:szCs w:val="36"/>
+        </w:rPr>
+      </w:pPr>
+      <w:r>
+        <w:rPr>
+          <w:rFonts w:eastAsia="Arial" w:cs="Arial" w:ascii="Arial" w:hAnsi="Arial"/>
+          <w:b w:val="false"/>
+          <w:bCs w:val="false"/>
+          <w:color w:val="auto"/>
+          <w:sz w:val="24"/>
+          <w:szCs w:val="24"/>
+        </w:rPr>
+      </w:r>
+    </w:p>
+    <w:p>
+      <w:pPr>
+        <w:pStyle w:val="Normal"/>
+        <w:rPr>
+          <w:rFonts w:ascii="Arial" w:hAnsi="Arial" w:eastAsia="Aptos" w:cs="Aptos"/>
+          <w:b/>
+          <w:bCs/>
+          <w:color w:val="FF8000"/>
+          <w:sz w:val="36"/>
+          <w:szCs w:val="36"/>
+        </w:rPr>
+      </w:pPr>
+      <w:r>
+        <w:rPr>
+          <w:rFonts w:eastAsia="Arial" w:cs="Arial" w:ascii="Arial" w:hAnsi="Arial"/>
+          <w:b w:val="false"/>
+          <w:bCs w:val="false"/>
+          <w:color w:val="auto"/>
+          <w:sz w:val="24"/>
+          <w:szCs w:val="24"/>
+        </w:rPr>
+      </w:r>
+    </w:p>
+    <w:p>
+      <w:pPr>
         <w:pStyle w:val="Normal"/>
         <w:spacing w:before="0" w:after="160"/>
         <w:rPr>
-          <w:rFonts w:ascii="Arial" w:hAnsi="Arial" w:eastAsia="Arial" w:cs="Arial"/>
-          <w:b w:val="false"/>
-          <w:bCs w:val="false"/>
-          <w:color w:val="auto"/>
-          <w:sz w:val="24"/>
-          <w:szCs w:val="24"/>
+          <w:rFonts w:ascii="Arial" w:hAnsi="Arial" w:eastAsia="Aptos" w:cs="Aptos"/>
+          <w:b/>
+          <w:bCs/>
+          <w:color w:val="FF8000"/>
+          <w:sz w:val="36"/>
+          <w:szCs w:val="36"/>
         </w:rPr>
       </w:pPr>
       <w:r>
@@ -1755,8 +2472,9 @@
     <w:qFormat/>
     <w:pPr>
       <w:widowControl/>
+      <w:suppressAutoHyphens w:val="true"/>
       <w:bidi w:val="0"/>
-      <w:spacing w:lineRule="auto" w:line="278" w:before="0" w:after="160"/>
+      <w:spacing w:lineRule="auto" w:line="276" w:before="0" w:after="160"/>
       <w:jc w:val="left"/>
     </w:pPr>
     <w:rPr>
@@ -1769,7 +2487,7 @@
     </w:rPr>
   </w:style>
   <w:style w:type="paragraph" w:styleId="Heading1">
-    <w:name w:val="heading 1"/>
+    <w:name w:val="Heading 1"/>
     <w:basedOn w:val="Normal"/>
     <w:next w:val="Normal"/>
     <w:uiPriority w:val="9"/>
@@ -1789,7 +2507,7 @@
     </w:rPr>
   </w:style>
   <w:style w:type="paragraph" w:styleId="Heading2">
-    <w:name w:val="heading 2"/>
+    <w:name w:val="Heading 2"/>
     <w:basedOn w:val="Normal"/>
     <w:next w:val="Normal"/>
     <w:uiPriority w:val="9"/>
@@ -1810,7 +2528,7 @@
     </w:rPr>
   </w:style>
   <w:style w:type="paragraph" w:styleId="Heading3">
-    <w:name w:val="heading 3"/>
+    <w:name w:val="Heading 3"/>
     <w:basedOn w:val="Normal"/>
     <w:next w:val="Normal"/>
     <w:uiPriority w:val="9"/>
@@ -1870,7 +2588,7 @@
     </w:rPr>
   </w:style>
   <w:style w:type="paragraph" w:styleId="Caption">
-    <w:name w:val="caption"/>
+    <w:name w:val="Caption"/>
     <w:basedOn w:val="Normal"/>
     <w:qFormat/>
     <w:pPr>

</xml_diff>